<commit_message>
Added .dockerignore and updated project files
</commit_message>
<xml_diff>
--- a/Mini Project Explainations.docx
+++ b/Mini Project Explainations.docx
@@ -52,43 +52,39 @@
         <w:br/>
         <w:t xml:space="preserve">In terms of database integrity. Clients can </w:t>
       </w:r>
+      <w:r>
+        <w:t>delete</w:t>
+      </w:r>
+      <w:r>
+        <w:t xml:space="preserve"> their data from our </w:t>
+      </w:r>
       <w:proofErr w:type="spellStart"/>
       <w:r>
-        <w:t>delte</w:t>
+        <w:t>firestore</w:t>
       </w:r>
       <w:proofErr w:type="spellEnd"/>
       <w:r>
-        <w:t xml:space="preserve"> their data from our </w:t>
+        <w:t xml:space="preserve"> </w:t>
+      </w:r>
+      <w:proofErr w:type="gramStart"/>
+      <w:r>
+        <w:t>database</w:t>
+      </w:r>
+      <w:proofErr w:type="gramEnd"/>
+      <w:r>
+        <w:t xml:space="preserve"> but events </w:t>
       </w:r>
       <w:proofErr w:type="spellStart"/>
       <w:r>
-        <w:t>firestore</w:t>
+        <w:t>can not</w:t>
       </w:r>
       <w:proofErr w:type="spellEnd"/>
       <w:r>
-        <w:t xml:space="preserve"> </w:t>
-      </w:r>
-      <w:proofErr w:type="gramStart"/>
-      <w:r>
-        <w:t>database</w:t>
-      </w:r>
-      <w:proofErr w:type="gramEnd"/>
-      <w:r>
-        <w:t xml:space="preserve"> but events </w:t>
-      </w:r>
-      <w:proofErr w:type="spellStart"/>
-      <w:r>
-        <w:t>can not</w:t>
-      </w:r>
-      <w:proofErr w:type="spellEnd"/>
-      <w:r>
         <w:t xml:space="preserve"> be deleted. The purpose of this is to maintain database integrity and </w:t>
       </w:r>
-      <w:proofErr w:type="spellStart"/>
-      <w:r>
-        <w:t>sercuity</w:t>
-      </w:r>
-      <w:proofErr w:type="spellEnd"/>
+      <w:r>
+        <w:t>security</w:t>
+      </w:r>
       <w:r>
         <w:t>. All that happens when the admin deletes an event is that the field “</w:t>
       </w:r>

</xml_diff>